<commit_message>
feat: add new  reStructuredText markups such as abbr
</commit_message>
<xml_diff>
--- a/.pandoc/reference-docx.docx
+++ b/.pandoc/reference-docx.docx
@@ -7,18 +7,23 @@
         <w:pStyle w:val="Title"/>
       </w:pPr>
       <w:r>
-        <w:t>ALT-F1 We believe in the projects we work on</w:t>
+        <w:t xml:space="preserve">ALT-F1 </w:t>
       </w:r>
+      <w:r>
+        <w:t>Builds secure &amp; large-scale software</w:t>
+      </w:r>
+      <w:bookmarkStart w:id="0" w:name="_GoBack"/>
+      <w:bookmarkEnd w:id="0"/>
     </w:p>
     <w:p>
       <w:pPr>
         <w:pStyle w:val="Heading1"/>
       </w:pPr>
-      <w:bookmarkStart w:id="0" w:name="why-alt-f1"/>
+      <w:bookmarkStart w:id="1" w:name="why-alt-f1"/>
       <w:r>
         <w:t>WHY ALT-F1?</w:t>
       </w:r>
-      <w:bookmarkEnd w:id="0"/>
+      <w:bookmarkEnd w:id="1"/>
     </w:p>
     <w:p>
       <w:pPr>
@@ -34,24 +39,18 @@
         <w:footnoteReference w:id="1"/>
       </w:r>
       <w:r>
-        <w:t xml:space="preserve"> </w:t>
-      </w:r>
-      <w:r>
-        <w:t>designs, implements, deploys and supports secure, large-scale software solutions for diverse industries: Manufacturing, MRO, Warehouse, Broadcasting, Bank, Insurance, Defense, Automotive, Law Enforcement, Justice &amp; Serious International Crime</w:t>
+        <w:t xml:space="preserve"> designs, implements, deploys and supports secure, large-scale software solutions for diverse industries: Manufacturing, MRO, Warehouse, Broadcasting, Bank, Insurance, Defense, Automotive, Law Enforcement, Justice &amp; Serious International Crime</w:t>
       </w:r>
     </w:p>
     <w:p>
       <w:pPr>
         <w:pStyle w:val="Heading1"/>
       </w:pPr>
-      <w:bookmarkStart w:id="1" w:name="our-commitment"/>
+      <w:bookmarkStart w:id="2" w:name="our-commitment"/>
       <w:r>
-        <w:t>OUR COMMITMEN</w:t>
+        <w:t>OUR COMMITMENT</w:t>
       </w:r>
-      <w:r>
-        <w:t>T</w:t>
-      </w:r>
-      <w:bookmarkEnd w:id="1"/>
+      <w:bookmarkEnd w:id="2"/>
     </w:p>
     <w:p>
       <w:pPr>
@@ -65,21 +64,18 @@
       <w:pPr>
         <w:pStyle w:val="Heading1"/>
       </w:pPr>
-      <w:bookmarkStart w:id="2" w:name="about-alt-f1"/>
+      <w:bookmarkStart w:id="3" w:name="about-alt-f1"/>
       <w:r>
         <w:t>ABOUT ALT-F1</w:t>
       </w:r>
-      <w:bookmarkEnd w:id="2"/>
+      <w:bookmarkEnd w:id="3"/>
     </w:p>
     <w:p>
       <w:pPr>
         <w:pStyle w:val="FirstParagraph"/>
       </w:pPr>
       <w:r>
-        <w:t>ALT-F1 was incorporated in October 2010 after his CEO spent 15 years designing, implementing and supporting mo</w:t>
-      </w:r>
-      <w:r>
-        <w:t>stly public administrations dealing with law enforcement, justice and serious international crime</w:t>
+        <w:t>ALT-F1 was incorporated in October 2010 after his CEO spent 15 years designing, implementing and supporting mostly public administrations dealing with law enforcement, justice and serious international crime</w:t>
       </w:r>
     </w:p>
     <w:p>
@@ -100,26 +96,17 @@
         <w:pStyle w:val="BodyText"/>
       </w:pPr>
       <w:r>
-        <w:t xml:space="preserve">The logo represents a round-table around which people participate to bring their </w:t>
-      </w:r>
-      <w:r>
-        <w:t>experience and knowledge. The innovation created during the conversations is represented by the jet of water on top of the logo.</w:t>
+        <w:t>The logo represents a round-table around which people participate to bring their experience and knowledge. The innovation created during the conversations is represented by the jet of water on top of the logo.</w:t>
       </w:r>
     </w:p>
     <w:p>
       <w:pPr>
         <w:pStyle w:val="BodyText"/>
       </w:pPr>
-      <w:bookmarkStart w:id="3" w:name="_GoBack"/>
-      <w:bookmarkEnd w:id="3"/>
     </w:p>
     <w:sectPr>
-      <w:headerReference w:type="even" r:id="rId7"/>
-      <w:headerReference w:type="default" r:id="rId8"/>
-      <w:footerReference w:type="even" r:id="rId9"/>
-      <w:footerReference w:type="default" r:id="rId10"/>
-      <w:headerReference w:type="first" r:id="rId11"/>
-      <w:footerReference w:type="first" r:id="rId12"/>
+      <w:headerReference w:type="default" r:id="rId7"/>
+      <w:footerReference w:type="default" r:id="rId8"/>
       <w:pgSz w:w="12240" w:h="15840"/>
       <w:pgMar w:top="1417" w:right="1417" w:bottom="1417" w:left="1417" w:header="720" w:footer="720" w:gutter="0"/>
       <w:cols w:space="720"/>
@@ -159,44 +146,19 @@
     <w:pPr>
       <w:pStyle w:val="Footer"/>
     </w:pPr>
-  </w:p>
-</w:ftr>
-</file>
-
-<file path=word/footer2.xml><?xml version="1.0" encoding="utf-8"?>
-<w:ftr xmlns:wpc="http://schemas.microsoft.com/office/word/2010/wordprocessingCanvas" xmlns:cx="http://schemas.microsoft.com/office/drawing/2014/chartex" xmlns:cx1="http://schemas.microsoft.com/office/drawing/2015/9/8/chartex" xmlns:cx2="http://schemas.microsoft.com/office/drawing/2015/10/21/chartex" xmlns:cx3="http://schemas.microsoft.com/office/drawing/2016/5/9/chartex" xmlns:cx4="http://schemas.microsoft.com/office/drawing/2016/5/10/chartex" xmlns:cx5="http://schemas.microsoft.com/office/drawing/2016/5/11/chartex" xmlns:cx6="http://schemas.microsoft.com/office/drawing/2016/5/12/chartex" xmlns:cx7="http://schemas.microsoft.com/office/drawing/2016/5/13/chartex" xmlns:cx8="http://schemas.microsoft.com/office/drawing/2016/5/14/chartex" xmlns:mc="http://schemas.openxmlformats.org/markup-compatibility/2006" xmlns:aink="http://schemas.microsoft.com/office/drawing/2016/ink" xmlns:am3d="http://schemas.microsoft.com/office/drawing/2017/model3d" xmlns:o="urn:schemas-microsoft-com:office:office" xmlns:r="http://schemas.openxmlformats.org/officeDocument/2006/relationships" xmlns:m="http://schemas.openxmlformats.org/officeDocument/2006/math" xmlns:v="urn:schemas-microsoft-com:vml" xmlns:wp14="http://schemas.microsoft.com/office/word/2010/wordprocessingDrawing" xmlns:wp="http://schemas.openxmlformats.org/drawingml/2006/wordprocessingDrawing" xmlns:w10="urn:schemas-microsoft-com:office:word" xmlns:w="http://schemas.openxmlformats.org/wordprocessingml/2006/main" xmlns:w14="http://schemas.microsoft.com/office/word/2010/wordml" xmlns:w15="http://schemas.microsoft.com/office/word/2012/wordml" xmlns:w16cid="http://schemas.microsoft.com/office/word/2016/wordml/cid" xmlns:w16se="http://schemas.microsoft.com/office/word/2015/wordml/symex" xmlns:wpg="http://schemas.microsoft.com/office/word/2010/wordprocessingGroup" xmlns:wpi="http://schemas.microsoft.com/office/word/2010/wordprocessingInk" xmlns:wne="http://schemas.microsoft.com/office/word/2006/wordml" xmlns:wps="http://schemas.microsoft.com/office/word/2010/wordprocessingShape" mc:Ignorable="w14 w15 w16se w16cid wp14">
-  <w:p>
-    <w:pPr>
-      <w:pStyle w:val="Footer"/>
-    </w:pPr>
-    <w:r>
-      <w:fldChar w:fldCharType="begin"/>
-    </w:r>
-    <w:r>
-      <w:instrText xml:space="preserve"> FILENAME   \* MERGEFORMAT </w:instrText>
-    </w:r>
-    <w:r>
-      <w:fldChar w:fldCharType="separate"/>
-    </w:r>
-    <w:r>
-      <w:rPr>
-        <w:noProof/>
-      </w:rPr>
-      <w:t>reference-docx.docx</w:t>
-    </w:r>
-    <w:r>
-      <w:rPr>
-        <w:noProof/>
-      </w:rPr>
-      <w:fldChar w:fldCharType="end"/>
-    </w:r>
+    <w:fldSimple w:instr=" FILENAME   \* MERGEFORMAT ">
+      <w:r>
+        <w:rPr>
+          <w:noProof/>
+        </w:rPr>
+        <w:t>reference-docx.docx</w:t>
+      </w:r>
+    </w:fldSimple>
     <w:r>
       <w:tab/>
     </w:r>
     <w:r>
       <w:tab/>
-    </w:r>
-    <w:r>
       <w:t xml:space="preserve">Page </w:t>
     </w:r>
     <w:r>
@@ -220,37 +182,14 @@
     <w:r>
       <w:t>/</w:t>
     </w:r>
-    <w:r>
-      <w:fldChar w:fldCharType="begin"/>
-    </w:r>
-    <w:r>
-      <w:instrText xml:space="preserve"> NUMPAGES   \* MERGEFORMAT </w:instrText>
-    </w:r>
-    <w:r>
-      <w:fldChar w:fldCharType="separate"/>
-    </w:r>
-    <w:r>
-      <w:rPr>
-        <w:noProof/>
-      </w:rPr>
-      <w:t>8</w:t>
-    </w:r>
-    <w:r>
-      <w:rPr>
-        <w:noProof/>
-      </w:rPr>
-      <w:fldChar w:fldCharType="end"/>
-    </w:r>
-  </w:p>
-</w:ftr>
-</file>
-
-<file path=word/footer3.xml><?xml version="1.0" encoding="utf-8"?>
-<w:ftr xmlns:wpc="http://schemas.microsoft.com/office/word/2010/wordprocessingCanvas" xmlns:cx="http://schemas.microsoft.com/office/drawing/2014/chartex" xmlns:cx1="http://schemas.microsoft.com/office/drawing/2015/9/8/chartex" xmlns:cx2="http://schemas.microsoft.com/office/drawing/2015/10/21/chartex" xmlns:cx3="http://schemas.microsoft.com/office/drawing/2016/5/9/chartex" xmlns:cx4="http://schemas.microsoft.com/office/drawing/2016/5/10/chartex" xmlns:cx5="http://schemas.microsoft.com/office/drawing/2016/5/11/chartex" xmlns:cx6="http://schemas.microsoft.com/office/drawing/2016/5/12/chartex" xmlns:cx7="http://schemas.microsoft.com/office/drawing/2016/5/13/chartex" xmlns:cx8="http://schemas.microsoft.com/office/drawing/2016/5/14/chartex" xmlns:mc="http://schemas.openxmlformats.org/markup-compatibility/2006" xmlns:aink="http://schemas.microsoft.com/office/drawing/2016/ink" xmlns:am3d="http://schemas.microsoft.com/office/drawing/2017/model3d" xmlns:o="urn:schemas-microsoft-com:office:office" xmlns:r="http://schemas.openxmlformats.org/officeDocument/2006/relationships" xmlns:m="http://schemas.openxmlformats.org/officeDocument/2006/math" xmlns:v="urn:schemas-microsoft-com:vml" xmlns:wp14="http://schemas.microsoft.com/office/word/2010/wordprocessingDrawing" xmlns:wp="http://schemas.openxmlformats.org/drawingml/2006/wordprocessingDrawing" xmlns:w10="urn:schemas-microsoft-com:office:word" xmlns:w="http://schemas.openxmlformats.org/wordprocessingml/2006/main" xmlns:w14="http://schemas.microsoft.com/office/word/2010/wordml" xmlns:w15="http://schemas.microsoft.com/office/word/2012/wordml" xmlns:w16cid="http://schemas.microsoft.com/office/word/2016/wordml/cid" xmlns:w16se="http://schemas.microsoft.com/office/word/2015/wordml/symex" xmlns:wpg="http://schemas.microsoft.com/office/word/2010/wordprocessingGroup" xmlns:wpi="http://schemas.microsoft.com/office/word/2010/wordprocessingInk" xmlns:wne="http://schemas.microsoft.com/office/word/2006/wordml" xmlns:wps="http://schemas.microsoft.com/office/word/2010/wordprocessingShape" mc:Ignorable="w14 w15 w16se w16cid wp14">
-  <w:p>
-    <w:pPr>
-      <w:pStyle w:val="Footer"/>
-    </w:pPr>
+    <w:fldSimple w:instr=" NUMPAGES   \* MERGEFORMAT ">
+      <w:r>
+        <w:rPr>
+          <w:noProof/>
+        </w:rPr>
+        <w:t>8</w:t>
+      </w:r>
+    </w:fldSimple>
   </w:p>
 </w:ftr>
 </file>
@@ -304,16 +243,6 @@
     <w:pPr>
       <w:pStyle w:val="Header"/>
     </w:pPr>
-  </w:p>
-</w:hdr>
-</file>
-
-<file path=word/header2.xml><?xml version="1.0" encoding="utf-8"?>
-<w:hdr xmlns:wpc="http://schemas.microsoft.com/office/word/2010/wordprocessingCanvas" xmlns:cx="http://schemas.microsoft.com/office/drawing/2014/chartex" xmlns:cx1="http://schemas.microsoft.com/office/drawing/2015/9/8/chartex" xmlns:cx2="http://schemas.microsoft.com/office/drawing/2015/10/21/chartex" xmlns:cx3="http://schemas.microsoft.com/office/drawing/2016/5/9/chartex" xmlns:cx4="http://schemas.microsoft.com/office/drawing/2016/5/10/chartex" xmlns:cx5="http://schemas.microsoft.com/office/drawing/2016/5/11/chartex" xmlns:cx6="http://schemas.microsoft.com/office/drawing/2016/5/12/chartex" xmlns:cx7="http://schemas.microsoft.com/office/drawing/2016/5/13/chartex" xmlns:cx8="http://schemas.microsoft.com/office/drawing/2016/5/14/chartex" xmlns:mc="http://schemas.openxmlformats.org/markup-compatibility/2006" xmlns:aink="http://schemas.microsoft.com/office/drawing/2016/ink" xmlns:am3d="http://schemas.microsoft.com/office/drawing/2017/model3d" xmlns:o="urn:schemas-microsoft-com:office:office" xmlns:r="http://schemas.openxmlformats.org/officeDocument/2006/relationships" xmlns:m="http://schemas.openxmlformats.org/officeDocument/2006/math" xmlns:v="urn:schemas-microsoft-com:vml" xmlns:wp14="http://schemas.microsoft.com/office/word/2010/wordprocessingDrawing" xmlns:wp="http://schemas.openxmlformats.org/drawingml/2006/wordprocessingDrawing" xmlns:w10="urn:schemas-microsoft-com:office:word" xmlns:w="http://schemas.openxmlformats.org/wordprocessingml/2006/main" xmlns:w14="http://schemas.microsoft.com/office/word/2010/wordml" xmlns:w15="http://schemas.microsoft.com/office/word/2012/wordml" xmlns:w16cid="http://schemas.microsoft.com/office/word/2016/wordml/cid" xmlns:w16se="http://schemas.microsoft.com/office/word/2015/wordml/symex" xmlns:wpg="http://schemas.microsoft.com/office/word/2010/wordprocessingGroup" xmlns:wpi="http://schemas.microsoft.com/office/word/2010/wordprocessingInk" xmlns:wne="http://schemas.microsoft.com/office/word/2006/wordml" xmlns:wps="http://schemas.microsoft.com/office/word/2010/wordprocessingShape" mc:Ignorable="w14 w15 w16se w16cid wp14">
-  <w:p>
-    <w:pPr>
-      <w:pStyle w:val="Header"/>
-    </w:pPr>
     <w:sdt>
       <w:sdtPr>
         <w:alias w:val="Title"/>
@@ -325,7 +254,7 @@
       <w:sdtEndPr/>
       <w:sdtContent>
         <w:r>
-          <w:t>ALT-F1 We believe in the projects we work on</w:t>
+          <w:t>ALT-F1 Builds secure &amp; large-scale software</w:t>
         </w:r>
       </w:sdtContent>
     </w:sdt>
@@ -388,16 +317,6 @@
         </wp:inline>
       </w:drawing>
     </w:r>
-  </w:p>
-</w:hdr>
-</file>
-
-<file path=word/header3.xml><?xml version="1.0" encoding="utf-8"?>
-<w:hdr xmlns:wpc="http://schemas.microsoft.com/office/word/2010/wordprocessingCanvas" xmlns:cx="http://schemas.microsoft.com/office/drawing/2014/chartex" xmlns:cx1="http://schemas.microsoft.com/office/drawing/2015/9/8/chartex" xmlns:cx2="http://schemas.microsoft.com/office/drawing/2015/10/21/chartex" xmlns:cx3="http://schemas.microsoft.com/office/drawing/2016/5/9/chartex" xmlns:cx4="http://schemas.microsoft.com/office/drawing/2016/5/10/chartex" xmlns:cx5="http://schemas.microsoft.com/office/drawing/2016/5/11/chartex" xmlns:cx6="http://schemas.microsoft.com/office/drawing/2016/5/12/chartex" xmlns:cx7="http://schemas.microsoft.com/office/drawing/2016/5/13/chartex" xmlns:cx8="http://schemas.microsoft.com/office/drawing/2016/5/14/chartex" xmlns:mc="http://schemas.openxmlformats.org/markup-compatibility/2006" xmlns:aink="http://schemas.microsoft.com/office/drawing/2016/ink" xmlns:am3d="http://schemas.microsoft.com/office/drawing/2017/model3d" xmlns:o="urn:schemas-microsoft-com:office:office" xmlns:r="http://schemas.openxmlformats.org/officeDocument/2006/relationships" xmlns:m="http://schemas.openxmlformats.org/officeDocument/2006/math" xmlns:v="urn:schemas-microsoft-com:vml" xmlns:wp14="http://schemas.microsoft.com/office/word/2010/wordprocessingDrawing" xmlns:wp="http://schemas.openxmlformats.org/drawingml/2006/wordprocessingDrawing" xmlns:w10="urn:schemas-microsoft-com:office:word" xmlns:w="http://schemas.openxmlformats.org/wordprocessingml/2006/main" xmlns:w14="http://schemas.microsoft.com/office/word/2010/wordml" xmlns:w15="http://schemas.microsoft.com/office/word/2012/wordml" xmlns:w16cid="http://schemas.microsoft.com/office/word/2016/wordml/cid" xmlns:w16se="http://schemas.microsoft.com/office/word/2015/wordml/symex" xmlns:wpg="http://schemas.microsoft.com/office/word/2010/wordprocessingGroup" xmlns:wpi="http://schemas.microsoft.com/office/word/2010/wordprocessingInk" xmlns:wne="http://schemas.microsoft.com/office/word/2006/wordml" xmlns:wps="http://schemas.microsoft.com/office/word/2010/wordprocessingShape" mc:Ignorable="w14 w15 w16se w16cid wp14">
-  <w:p>
-    <w:pPr>
-      <w:pStyle w:val="Header"/>
-    </w:pPr>
   </w:p>
 </w:hdr>
 </file>

</xml_diff>